<commit_message>
Updated documenatation and clustering examples
</commit_message>
<xml_diff>
--- a/Final Project/docs/PaperRank.docx
+++ b/Final Project/docs/PaperRank.docx
@@ -1192,17 +1192,708 @@
       <w:pPr>
         <w:spacing w:line="360" w:lineRule="auto"/>
         <w:rPr>
-          <w:lang w:val="en-US"/>
-        </w:rPr>
-      </w:pPr>
-      <w:bookmarkStart w:id="0" w:name="_GoBack"/>
-      <w:bookmarkEnd w:id="0"/>
+          <w:rFonts w:ascii="David" w:hAnsi="David" w:cs="David"/>
+          <w:b/>
+          <w:bCs/>
+          <w:sz w:val="24"/>
+          <w:szCs w:val="24"/>
+          <w:lang w:val="en-US"/>
+        </w:rPr>
+      </w:pPr>
+      <w:r>
+        <w:rPr>
+          <w:rFonts w:ascii="David" w:hAnsi="David" w:cs="David"/>
+          <w:b/>
+          <w:bCs/>
+          <w:sz w:val="24"/>
+          <w:szCs w:val="24"/>
+          <w:lang w:val="en-US"/>
+        </w:rPr>
+        <w:t>3</w:t>
+      </w:r>
+      <w:r>
+        <w:rPr>
+          <w:rFonts w:ascii="David" w:hAnsi="David" w:cs="David"/>
+          <w:b/>
+          <w:bCs/>
+          <w:sz w:val="24"/>
+          <w:szCs w:val="24"/>
+          <w:lang w:val="en-US"/>
+        </w:rPr>
+        <w:t>.</w:t>
+      </w:r>
+      <w:r>
+        <w:rPr>
+          <w:rFonts w:ascii="David" w:hAnsi="David" w:cs="David"/>
+          <w:b/>
+          <w:bCs/>
+          <w:sz w:val="24"/>
+          <w:szCs w:val="24"/>
+          <w:lang w:val="en-US"/>
+        </w:rPr>
+        <w:t xml:space="preserve"> </w:t>
+      </w:r>
+      <w:r>
+        <w:rPr>
+          <w:rFonts w:ascii="David" w:hAnsi="David" w:cs="David"/>
+          <w:b/>
+          <w:bCs/>
+          <w:sz w:val="24"/>
+          <w:szCs w:val="24"/>
+          <w:lang w:val="en-US"/>
+        </w:rPr>
+        <w:t>Top Article Clustering</w:t>
+      </w:r>
     </w:p>
     <w:p>
       <w:pPr>
         <w:spacing w:line="360" w:lineRule="auto"/>
         <w:rPr>
           <w:rFonts w:ascii="David" w:hAnsi="David" w:cs="David"/>
+          <w:sz w:val="24"/>
+          <w:szCs w:val="24"/>
+          <w:lang w:val="en-US"/>
+        </w:rPr>
+      </w:pPr>
+      <w:r>
+        <w:rPr>
+          <w:rFonts w:ascii="David" w:hAnsi="David" w:cs="David"/>
+          <w:sz w:val="24"/>
+          <w:szCs w:val="24"/>
+          <w:lang w:val="en-US"/>
+        </w:rPr>
+        <w:t xml:space="preserve">In order to understand our academic article space better, we decided to cluster the </w:t>
+      </w:r>
+      <w:r>
+        <w:rPr>
+          <w:rFonts w:ascii="David" w:hAnsi="David" w:cs="David"/>
+          <w:sz w:val="24"/>
+          <w:szCs w:val="24"/>
+          <w:lang w:val="en-US"/>
+        </w:rPr>
+        <w:t xml:space="preserve">most important </w:t>
+      </w:r>
+      <w:r>
+        <w:rPr>
+          <w:rFonts w:ascii="David" w:hAnsi="David" w:cs="David"/>
+          <w:sz w:val="24"/>
+          <w:szCs w:val="24"/>
+          <w:lang w:val="en-US"/>
+        </w:rPr>
+        <w:t>papers</w:t>
+      </w:r>
+      <w:r>
+        <w:rPr>
+          <w:rFonts w:ascii="David" w:hAnsi="David" w:cs="David"/>
+          <w:sz w:val="24"/>
+          <w:szCs w:val="24"/>
+          <w:lang w:val="en-US"/>
+        </w:rPr>
+        <w:t xml:space="preserve"> (based on their PageRank) by </w:t>
+      </w:r>
+      <w:r>
+        <w:rPr>
+          <w:rFonts w:ascii="David" w:hAnsi="David" w:cs="David"/>
+          <w:sz w:val="24"/>
+          <w:szCs w:val="24"/>
+          <w:lang w:val="en-US"/>
+        </w:rPr>
+        <w:t>their abstract introduction. This way, we can get a sense of the topics in our dataset. W</w:t>
+      </w:r>
+      <w:r>
+        <w:rPr>
+          <w:rFonts w:ascii="David" w:hAnsi="David" w:cs="David"/>
+          <w:sz w:val="24"/>
+          <w:szCs w:val="24"/>
+          <w:lang w:val="en-US"/>
+        </w:rPr>
+        <w:t>e clustered them with K-means,</w:t>
+      </w:r>
+      <w:r>
+        <w:rPr>
+          <w:rFonts w:ascii="David" w:hAnsi="David" w:cs="David"/>
+          <w:sz w:val="24"/>
+          <w:szCs w:val="24"/>
+          <w:lang w:val="en-US"/>
+        </w:rPr>
+        <w:t xml:space="preserve"> using a cosine similarity and the Bag of Words model. We then visualized each cluster by creating a word tag cloud for each cluster. </w:t>
+      </w:r>
+      <w:r>
+        <w:rPr>
+          <w:rFonts w:ascii="David" w:hAnsi="David" w:cs="David"/>
+          <w:sz w:val="24"/>
+          <w:szCs w:val="24"/>
+          <w:lang w:val="en-US"/>
+        </w:rPr>
+        <w:t>For example, when running the algorithm with K=20, we got the following clusters:</w:t>
+      </w:r>
+    </w:p>
+    <w:tbl>
+      <w:tblPr>
+        <w:tblStyle w:val="a6"/>
+        <w:tblW w:w="0" w:type="auto"/>
+        <w:tblLook w:val="04A0" w:firstRow="1" w:lastRow="0" w:firstColumn="1" w:lastColumn="0" w:noHBand="0" w:noVBand="1"/>
+      </w:tblPr>
+      <w:tblGrid>
+        <w:gridCol w:w="4508"/>
+        <w:gridCol w:w="4508"/>
+      </w:tblGrid>
+      <w:tr>
+        <w:tc>
+          <w:tcPr>
+            <w:tcW w:w="4508" w:type="dxa"/>
+          </w:tcPr>
+          <w:p>
+            <w:pPr>
+              <w:spacing w:line="360" w:lineRule="auto"/>
+              <w:rPr>
+                <w:lang w:val="en-US"/>
+              </w:rPr>
+            </w:pPr>
+            <w:r>
+              <w:rPr>
+                <w:lang w:val="en-US"/>
+              </w:rPr>
+              <w:drawing>
+                <wp:inline distT="0" distB="0" distL="0" distR="0" wp14:anchorId="1337DB74" wp14:editId="2E9C6A3D">
+                  <wp:extent cx="2711669" cy="1473359"/>
+                  <wp:effectExtent l="0" t="0" r="0" b="0"/>
+                  <wp:docPr id="15" name="תמונה 15"/>
+                  <wp:cNvGraphicFramePr>
+                    <a:graphicFrameLocks xmlns:a="http://schemas.openxmlformats.org/drawingml/2006/main" noChangeAspect="1"/>
+                  </wp:cNvGraphicFramePr>
+                  <a:graphic xmlns:a="http://schemas.openxmlformats.org/drawingml/2006/main">
+                    <a:graphicData uri="http://schemas.openxmlformats.org/drawingml/2006/picture">
+                      <pic:pic xmlns:pic="http://schemas.openxmlformats.org/drawingml/2006/picture">
+                        <pic:nvPicPr>
+                          <pic:cNvPr id="1" name=""/>
+                          <pic:cNvPicPr/>
+                        </pic:nvPicPr>
+                        <pic:blipFill rotWithShape="1">
+                          <a:blip r:embed="rId22"/>
+                          <a:srcRect l="12825" t="5843" r="10389" b="10715"/>
+                          <a:stretch/>
+                        </pic:blipFill>
+                        <pic:spPr bwMode="auto">
+                          <a:xfrm>
+                            <a:off x="0" y="0"/>
+                            <a:ext cx="2742749" cy="1490246"/>
+                          </a:xfrm>
+                          <a:prstGeom prst="rect">
+                            <a:avLst/>
+                          </a:prstGeom>
+                          <a:ln>
+                            <a:noFill/>
+                          </a:ln>
+                          <a:extLst>
+                            <a:ext uri="{53640926-AAD7-44D8-BBD7-CCE9431645EC}">
+                              <a14:shadowObscured xmlns:a14="http://schemas.microsoft.com/office/drawing/2010/main"/>
+                            </a:ext>
+                          </a:extLst>
+                        </pic:spPr>
+                      </pic:pic>
+                    </a:graphicData>
+                  </a:graphic>
+                </wp:inline>
+              </w:drawing>
+            </w:r>
+          </w:p>
+          <w:p>
+            <w:pPr>
+              <w:spacing w:line="360" w:lineRule="auto"/>
+              <w:rPr>
+                <w:lang w:val="en-US"/>
+              </w:rPr>
+            </w:pPr>
+            <w:r>
+              <w:rPr>
+                <w:lang w:val="en-US"/>
+              </w:rPr>
+              <w:t xml:space="preserve">Cluster of articles regarding </w:t>
+            </w:r>
+            <w:r>
+              <w:rPr>
+                <w:b/>
+                <w:bCs/>
+                <w:lang w:val="en-US"/>
+              </w:rPr>
+              <w:t>communication networks</w:t>
+            </w:r>
+          </w:p>
+        </w:tc>
+        <w:tc>
+          <w:tcPr>
+            <w:tcW w:w="4508" w:type="dxa"/>
+          </w:tcPr>
+          <w:p>
+            <w:pPr>
+              <w:spacing w:line="360" w:lineRule="auto"/>
+              <w:rPr>
+                <w:lang w:val="en-US"/>
+              </w:rPr>
+            </w:pPr>
+            <w:r>
+              <w:rPr>
+                <w:rFonts w:ascii="David" w:hAnsi="David" w:cs="David"/>
+                <w:b/>
+                <w:bCs/>
+                <w:sz w:val="24"/>
+                <w:szCs w:val="24"/>
+                <w:lang w:val="en-US"/>
+              </w:rPr>
+              <w:drawing>
+                <wp:inline distT="0" distB="0" distL="0" distR="0" wp14:anchorId="0F1DF8E6" wp14:editId="2386A5F9">
+                  <wp:extent cx="2774731" cy="1483321"/>
+                  <wp:effectExtent l="0" t="0" r="6985" b="3175"/>
+                  <wp:docPr id="16" name="תמונה 16"/>
+                  <wp:cNvGraphicFramePr>
+                    <a:graphicFrameLocks xmlns:a="http://schemas.openxmlformats.org/drawingml/2006/main" noChangeAspect="1"/>
+                  </wp:cNvGraphicFramePr>
+                  <a:graphic xmlns:a="http://schemas.openxmlformats.org/drawingml/2006/main">
+                    <a:graphicData uri="http://schemas.openxmlformats.org/drawingml/2006/picture">
+                      <pic:pic xmlns:pic="http://schemas.openxmlformats.org/drawingml/2006/picture">
+                        <pic:nvPicPr>
+                          <pic:cNvPr id="1" name=""/>
+                          <pic:cNvPicPr/>
+                        </pic:nvPicPr>
+                        <pic:blipFill rotWithShape="1">
+                          <a:blip r:embed="rId23"/>
+                          <a:srcRect l="12963" t="6647" r="10149" b="11145"/>
+                          <a:stretch/>
+                        </pic:blipFill>
+                        <pic:spPr bwMode="auto">
+                          <a:xfrm>
+                            <a:off x="0" y="0"/>
+                            <a:ext cx="2859042" cy="1528392"/>
+                          </a:xfrm>
+                          <a:prstGeom prst="rect">
+                            <a:avLst/>
+                          </a:prstGeom>
+                          <a:ln>
+                            <a:noFill/>
+                          </a:ln>
+                          <a:extLst>
+                            <a:ext uri="{53640926-AAD7-44D8-BBD7-CCE9431645EC}">
+                              <a14:shadowObscured xmlns:a14="http://schemas.microsoft.com/office/drawing/2010/main"/>
+                            </a:ext>
+                          </a:extLst>
+                        </pic:spPr>
+                      </pic:pic>
+                    </a:graphicData>
+                  </a:graphic>
+                </wp:inline>
+              </w:drawing>
+            </w:r>
+          </w:p>
+          <w:p>
+            <w:pPr>
+              <w:spacing w:line="360" w:lineRule="auto"/>
+              <w:rPr>
+                <w:lang w:val="en-US"/>
+              </w:rPr>
+            </w:pPr>
+            <w:r>
+              <w:rPr>
+                <w:lang w:val="en-US"/>
+              </w:rPr>
+              <w:t xml:space="preserve">Cluster of articles regarding </w:t>
+            </w:r>
+            <w:r>
+              <w:rPr>
+                <w:b/>
+                <w:bCs/>
+                <w:lang w:val="en-US"/>
+              </w:rPr>
+              <w:t>learning algorithms for NLP</w:t>
+            </w:r>
+          </w:p>
+        </w:tc>
+      </w:tr>
+      <w:tr>
+        <w:tc>
+          <w:tcPr>
+            <w:tcW w:w="4508" w:type="dxa"/>
+          </w:tcPr>
+          <w:p>
+            <w:pPr>
+              <w:spacing w:line="360" w:lineRule="auto"/>
+              <w:rPr>
+                <w:lang w:val="en-US"/>
+              </w:rPr>
+            </w:pPr>
+            <w:r>
+              <w:rPr>
+                <w:rFonts w:ascii="David" w:hAnsi="David" w:cs="David"/>
+                <w:b/>
+                <w:bCs/>
+                <w:sz w:val="24"/>
+                <w:szCs w:val="24"/>
+                <w:lang w:val="en-US"/>
+              </w:rPr>
+              <w:lastRenderedPageBreak/>
+              <w:drawing>
+                <wp:inline distT="0" distB="0" distL="0" distR="0" wp14:anchorId="5C98BE42" wp14:editId="77BA53F7">
+                  <wp:extent cx="2733368" cy="1463040"/>
+                  <wp:effectExtent l="0" t="0" r="0" b="3810"/>
+                  <wp:docPr id="17" name="תמונה 17"/>
+                  <wp:cNvGraphicFramePr>
+                    <a:graphicFrameLocks xmlns:a="http://schemas.openxmlformats.org/drawingml/2006/main" noChangeAspect="1"/>
+                  </wp:cNvGraphicFramePr>
+                  <a:graphic xmlns:a="http://schemas.openxmlformats.org/drawingml/2006/main">
+                    <a:graphicData uri="http://schemas.openxmlformats.org/drawingml/2006/picture">
+                      <pic:pic xmlns:pic="http://schemas.openxmlformats.org/drawingml/2006/picture">
+                        <pic:nvPicPr>
+                          <pic:cNvPr id="1" name=""/>
+                          <pic:cNvPicPr/>
+                        </pic:nvPicPr>
+                        <pic:blipFill rotWithShape="1">
+                          <a:blip r:embed="rId24"/>
+                          <a:srcRect l="12741" t="6647" r="10259" b="10924"/>
+                          <a:stretch/>
+                        </pic:blipFill>
+                        <pic:spPr bwMode="auto">
+                          <a:xfrm>
+                            <a:off x="0" y="0"/>
+                            <a:ext cx="2759373" cy="1476959"/>
+                          </a:xfrm>
+                          <a:prstGeom prst="rect">
+                            <a:avLst/>
+                          </a:prstGeom>
+                          <a:ln>
+                            <a:noFill/>
+                          </a:ln>
+                          <a:extLst>
+                            <a:ext uri="{53640926-AAD7-44D8-BBD7-CCE9431645EC}">
+                              <a14:shadowObscured xmlns:a14="http://schemas.microsoft.com/office/drawing/2010/main"/>
+                            </a:ext>
+                          </a:extLst>
+                        </pic:spPr>
+                      </pic:pic>
+                    </a:graphicData>
+                  </a:graphic>
+                </wp:inline>
+              </w:drawing>
+            </w:r>
+          </w:p>
+          <w:p>
+            <w:pPr>
+              <w:spacing w:line="360" w:lineRule="auto"/>
+              <w:rPr>
+                <w:lang w:val="en-US"/>
+              </w:rPr>
+            </w:pPr>
+            <w:r>
+              <w:rPr>
+                <w:lang w:val="en-US"/>
+              </w:rPr>
+              <w:t>A slightly different c</w:t>
+            </w:r>
+            <w:r>
+              <w:rPr>
+                <w:lang w:val="en-US"/>
+              </w:rPr>
+              <w:t xml:space="preserve">luster of articles regarding </w:t>
+            </w:r>
+            <w:r>
+              <w:rPr>
+                <w:b/>
+                <w:bCs/>
+                <w:lang w:val="en-US"/>
+              </w:rPr>
+              <w:t>communication networks</w:t>
+            </w:r>
+          </w:p>
+        </w:tc>
+        <w:tc>
+          <w:tcPr>
+            <w:tcW w:w="4508" w:type="dxa"/>
+          </w:tcPr>
+          <w:p>
+            <w:pPr>
+              <w:spacing w:line="360" w:lineRule="auto"/>
+              <w:rPr>
+                <w:lang w:val="en-US"/>
+              </w:rPr>
+            </w:pPr>
+            <w:r>
+              <w:rPr>
+                <w:rFonts w:ascii="David" w:hAnsi="David" w:cs="David"/>
+                <w:b/>
+                <w:bCs/>
+                <w:sz w:val="24"/>
+                <w:szCs w:val="24"/>
+                <w:lang w:val="en-US"/>
+              </w:rPr>
+              <w:drawing>
+                <wp:inline distT="0" distB="0" distL="0" distR="0" wp14:anchorId="39DB6A3E" wp14:editId="672CB8BA">
+                  <wp:extent cx="2770945" cy="1472559"/>
+                  <wp:effectExtent l="0" t="0" r="0" b="0"/>
+                  <wp:docPr id="18" name="תמונה 18"/>
+                  <wp:cNvGraphicFramePr>
+                    <a:graphicFrameLocks xmlns:a="http://schemas.openxmlformats.org/drawingml/2006/main" noChangeAspect="1"/>
+                  </wp:cNvGraphicFramePr>
+                  <a:graphic xmlns:a="http://schemas.openxmlformats.org/drawingml/2006/main">
+                    <a:graphicData uri="http://schemas.openxmlformats.org/drawingml/2006/picture">
+                      <pic:pic xmlns:pic="http://schemas.openxmlformats.org/drawingml/2006/picture">
+                        <pic:nvPicPr>
+                          <pic:cNvPr id="1" name=""/>
+                          <pic:cNvPicPr/>
+                        </pic:nvPicPr>
+                        <pic:blipFill rotWithShape="1">
+                          <a:blip r:embed="rId25"/>
+                          <a:srcRect l="12520" t="6870" r="9927" b="10702"/>
+                          <a:stretch/>
+                        </pic:blipFill>
+                        <pic:spPr bwMode="auto">
+                          <a:xfrm>
+                            <a:off x="0" y="0"/>
+                            <a:ext cx="2798304" cy="1487098"/>
+                          </a:xfrm>
+                          <a:prstGeom prst="rect">
+                            <a:avLst/>
+                          </a:prstGeom>
+                          <a:ln>
+                            <a:noFill/>
+                          </a:ln>
+                          <a:extLst>
+                            <a:ext uri="{53640926-AAD7-44D8-BBD7-CCE9431645EC}">
+                              <a14:shadowObscured xmlns:a14="http://schemas.microsoft.com/office/drawing/2010/main"/>
+                            </a:ext>
+                          </a:extLst>
+                        </pic:spPr>
+                      </pic:pic>
+                    </a:graphicData>
+                  </a:graphic>
+                </wp:inline>
+              </w:drawing>
+            </w:r>
+            <w:r>
+              <w:rPr>
+                <w:lang w:val="en-US"/>
+              </w:rPr>
+              <w:t xml:space="preserve"> </w:t>
+            </w:r>
+            <w:r>
+              <w:rPr>
+                <w:lang w:val="en-US"/>
+              </w:rPr>
+              <w:t xml:space="preserve">Cluster of articles regarding </w:t>
+            </w:r>
+            <w:r>
+              <w:rPr>
+                <w:b/>
+                <w:bCs/>
+                <w:lang w:val="en-US"/>
+              </w:rPr>
+              <w:t>Biology</w:t>
+            </w:r>
+          </w:p>
+        </w:tc>
+      </w:tr>
+      <w:tr>
+        <w:tc>
+          <w:tcPr>
+            <w:tcW w:w="4508" w:type="dxa"/>
+          </w:tcPr>
+          <w:p>
+            <w:pPr>
+              <w:spacing w:line="360" w:lineRule="auto"/>
+              <w:rPr>
+                <w:lang w:val="en-US"/>
+              </w:rPr>
+            </w:pPr>
+            <w:r>
+              <w:rPr>
+                <w:rFonts w:ascii="David" w:hAnsi="David" w:cs="David"/>
+                <w:b/>
+                <w:bCs/>
+                <w:sz w:val="24"/>
+                <w:szCs w:val="24"/>
+                <w:lang w:val="en-US"/>
+              </w:rPr>
+              <w:drawing>
+                <wp:inline distT="0" distB="0" distL="0" distR="0" wp14:anchorId="16B33B7C" wp14:editId="6605B132">
+                  <wp:extent cx="2817300" cy="1505243"/>
+                  <wp:effectExtent l="0" t="0" r="2540" b="0"/>
+                  <wp:docPr id="19" name="תמונה 19"/>
+                  <wp:cNvGraphicFramePr>
+                    <a:graphicFrameLocks xmlns:a="http://schemas.openxmlformats.org/drawingml/2006/main" noChangeAspect="1"/>
+                  </wp:cNvGraphicFramePr>
+                  <a:graphic xmlns:a="http://schemas.openxmlformats.org/drawingml/2006/main">
+                    <a:graphicData uri="http://schemas.openxmlformats.org/drawingml/2006/picture">
+                      <pic:pic xmlns:pic="http://schemas.openxmlformats.org/drawingml/2006/picture">
+                        <pic:nvPicPr>
+                          <pic:cNvPr id="1" name=""/>
+                          <pic:cNvPicPr/>
+                        </pic:nvPicPr>
+                        <pic:blipFill rotWithShape="1">
+                          <a:blip r:embed="rId26"/>
+                          <a:srcRect l="12408" t="5761" r="10038" b="11367"/>
+                          <a:stretch/>
+                        </pic:blipFill>
+                        <pic:spPr bwMode="auto">
+                          <a:xfrm>
+                            <a:off x="0" y="0"/>
+                            <a:ext cx="2912309" cy="1556005"/>
+                          </a:xfrm>
+                          <a:prstGeom prst="rect">
+                            <a:avLst/>
+                          </a:prstGeom>
+                          <a:ln>
+                            <a:noFill/>
+                          </a:ln>
+                          <a:extLst>
+                            <a:ext uri="{53640926-AAD7-44D8-BBD7-CCE9431645EC}">
+                              <a14:shadowObscured xmlns:a14="http://schemas.microsoft.com/office/drawing/2010/main"/>
+                            </a:ext>
+                          </a:extLst>
+                        </pic:spPr>
+                      </pic:pic>
+                    </a:graphicData>
+                  </a:graphic>
+                </wp:inline>
+              </w:drawing>
+            </w:r>
+          </w:p>
+          <w:p>
+            <w:pPr>
+              <w:spacing w:line="360" w:lineRule="auto"/>
+              <w:rPr>
+                <w:lang w:val="en-US"/>
+              </w:rPr>
+            </w:pPr>
+            <w:r>
+              <w:rPr>
+                <w:lang w:val="en-US"/>
+              </w:rPr>
+              <w:t xml:space="preserve">Cluster of articles regarding </w:t>
+            </w:r>
+            <w:r>
+              <w:rPr>
+                <w:b/>
+                <w:bCs/>
+                <w:lang w:val="en-US"/>
+              </w:rPr>
+              <w:t>Computer Vision</w:t>
+            </w:r>
+          </w:p>
+        </w:tc>
+        <w:tc>
+          <w:tcPr>
+            <w:tcW w:w="4508" w:type="dxa"/>
+          </w:tcPr>
+          <w:p>
+            <w:pPr>
+              <w:spacing w:line="360" w:lineRule="auto"/>
+              <w:rPr>
+                <w:lang w:val="en-US"/>
+              </w:rPr>
+            </w:pPr>
+            <w:r>
+              <w:rPr>
+                <w:rFonts w:ascii="David" w:hAnsi="David" w:cs="David"/>
+                <w:b/>
+                <w:bCs/>
+                <w:sz w:val="24"/>
+                <w:szCs w:val="24"/>
+                <w:lang w:val="en-US"/>
+              </w:rPr>
+              <w:drawing>
+                <wp:inline distT="0" distB="0" distL="0" distR="0" wp14:anchorId="04B74139" wp14:editId="1110E205">
+                  <wp:extent cx="2815195" cy="1519311"/>
+                  <wp:effectExtent l="0" t="0" r="4445" b="5080"/>
+                  <wp:docPr id="20" name="תמונה 20"/>
+                  <wp:cNvGraphicFramePr>
+                    <a:graphicFrameLocks xmlns:a="http://schemas.openxmlformats.org/drawingml/2006/main" noChangeAspect="1"/>
+                  </wp:cNvGraphicFramePr>
+                  <a:graphic xmlns:a="http://schemas.openxmlformats.org/drawingml/2006/main">
+                    <a:graphicData uri="http://schemas.openxmlformats.org/drawingml/2006/picture">
+                      <pic:pic xmlns:pic="http://schemas.openxmlformats.org/drawingml/2006/picture">
+                        <pic:nvPicPr>
+                          <pic:cNvPr id="1" name=""/>
+                          <pic:cNvPicPr/>
+                        </pic:nvPicPr>
+                        <pic:blipFill rotWithShape="1">
+                          <a:blip r:embed="rId27"/>
+                          <a:srcRect l="12741" t="6426" r="10481" b="10702"/>
+                          <a:stretch/>
+                        </pic:blipFill>
+                        <pic:spPr bwMode="auto">
+                          <a:xfrm>
+                            <a:off x="0" y="0"/>
+                            <a:ext cx="2835883" cy="1530476"/>
+                          </a:xfrm>
+                          <a:prstGeom prst="rect">
+                            <a:avLst/>
+                          </a:prstGeom>
+                          <a:ln>
+                            <a:noFill/>
+                          </a:ln>
+                          <a:extLst>
+                            <a:ext uri="{53640926-AAD7-44D8-BBD7-CCE9431645EC}">
+                              <a14:shadowObscured xmlns:a14="http://schemas.microsoft.com/office/drawing/2010/main"/>
+                            </a:ext>
+                          </a:extLst>
+                        </pic:spPr>
+                      </pic:pic>
+                    </a:graphicData>
+                  </a:graphic>
+                </wp:inline>
+              </w:drawing>
+            </w:r>
+          </w:p>
+          <w:p>
+            <w:pPr>
+              <w:spacing w:line="360" w:lineRule="auto"/>
+              <w:rPr>
+                <w:lang w:val="en-US"/>
+              </w:rPr>
+            </w:pPr>
+            <w:r>
+              <w:rPr>
+                <w:lang w:val="en-US"/>
+              </w:rPr>
+              <w:t xml:space="preserve">Cluster of articles regarding </w:t>
+            </w:r>
+            <w:r>
+              <w:rPr>
+                <w:b/>
+                <w:bCs/>
+                <w:lang w:val="en-US"/>
+              </w:rPr>
+              <w:t>Psychology and Book Reading</w:t>
+            </w:r>
+          </w:p>
+        </w:tc>
+      </w:tr>
+    </w:tbl>
+    <w:p>
+      <w:pPr>
+        <w:spacing w:line="360" w:lineRule="auto"/>
+        <w:rPr>
+          <w:lang w:val="en-US"/>
+        </w:rPr>
+      </w:pPr>
+    </w:p>
+    <w:p>
+      <w:pPr>
+        <w:spacing w:line="360" w:lineRule="auto"/>
+        <w:rPr>
+          <w:lang w:val="en-US"/>
+        </w:rPr>
+      </w:pPr>
+      <w:r>
+        <w:rPr>
+          <w:lang w:val="en-US"/>
+        </w:rPr>
+        <w:t>From this clustering, we found that most of the articles were related to Computer Science, but also a large portion were related to Biology and Psychology.</w:t>
+      </w:r>
+    </w:p>
+    <w:p>
+      <w:pPr>
+        <w:spacing w:line="360" w:lineRule="auto"/>
+        <w:rPr>
+          <w:rFonts w:ascii="David" w:hAnsi="David" w:cs="David"/>
           <w:b/>
           <w:bCs/>
           <w:sz w:val="24"/>
@@ -1210,6 +1901,79 @@
           <w:lang w:val="en-US"/>
         </w:rPr>
       </w:pPr>
+      <w:r>
+        <w:rPr>
+          <w:lang w:val="en-US"/>
+        </w:rPr>
+        <w:t xml:space="preserve">We also added a feature that finds the cluster that is most similar cluster a new academic paper. This feature can be very useful to researchers, who wish to find closely related topics and </w:t>
+      </w:r>
+      <w:r>
+        <w:rPr>
+          <w:b/>
+          <w:bCs/>
+          <w:lang w:val="en-US"/>
+        </w:rPr>
+        <w:t xml:space="preserve">previous substantial </w:t>
+      </w:r>
+      <w:r>
+        <w:rPr>
+          <w:lang w:val="en-US"/>
+        </w:rPr>
+        <w:t>work in the area. For example, a researcher that wants to enter the Computer Vision area, can use our clustering in order to find the main works that have been done in the area.</w:t>
+      </w:r>
+    </w:p>
+    <w:p>
+      <w:pPr>
+        <w:spacing w:line="360" w:lineRule="auto"/>
+        <w:rPr>
+          <w:rFonts w:ascii="David" w:hAnsi="David" w:cs="David"/>
+          <w:b/>
+          <w:bCs/>
+          <w:sz w:val="24"/>
+          <w:szCs w:val="24"/>
+          <w:lang w:val="en-US"/>
+        </w:rPr>
+      </w:pPr>
+    </w:p>
+    <w:p>
+      <w:pPr>
+        <w:spacing w:line="360" w:lineRule="auto"/>
+        <w:rPr>
+          <w:rFonts w:ascii="David" w:hAnsi="David" w:cs="David"/>
+          <w:b/>
+          <w:bCs/>
+          <w:sz w:val="24"/>
+          <w:szCs w:val="24"/>
+          <w:lang w:val="en-US"/>
+        </w:rPr>
+      </w:pPr>
+    </w:p>
+    <w:p>
+      <w:pPr>
+        <w:spacing w:line="360" w:lineRule="auto"/>
+        <w:rPr>
+          <w:rFonts w:ascii="David" w:hAnsi="David" w:cs="David"/>
+          <w:b/>
+          <w:bCs/>
+          <w:sz w:val="24"/>
+          <w:szCs w:val="24"/>
+          <w:lang w:val="en-US"/>
+        </w:rPr>
+      </w:pPr>
+    </w:p>
+    <w:p>
+      <w:pPr>
+        <w:spacing w:line="360" w:lineRule="auto"/>
+        <w:rPr>
+          <w:rFonts w:ascii="David" w:hAnsi="David" w:cs="David"/>
+          <w:b/>
+          <w:bCs/>
+          <w:sz w:val="24"/>
+          <w:szCs w:val="24"/>
+          <w:lang w:val="en-US"/>
+        </w:rPr>
+      </w:pPr>
+      <w:bookmarkStart w:id="0" w:name="_GoBack"/>
       <w:r>
         <w:rPr>
           <w:rFonts w:ascii="David" w:hAnsi="David" w:cs="David"/>
@@ -1244,6 +2008,7 @@
         <w:t>Academic Paper Search</w:t>
       </w:r>
     </w:p>
+    <w:bookmarkEnd w:id="0"/>
     <w:p>
       <w:pPr>
         <w:spacing w:line="360" w:lineRule="auto"/>

</xml_diff>

<commit_message>
Almost ready to submit
</commit_message>
<xml_diff>
--- a/Final Project/docs/PaperRank.docx
+++ b/Final Project/docs/PaperRank.docx
@@ -613,7 +613,34 @@
           <w:szCs w:val="24"/>
           <w:lang w:val="en-US"/>
         </w:rPr>
-        <w:t>Content (Researcher) Based r</w:t>
+        <w:t>Content</w:t>
+      </w:r>
+      <w:r>
+        <w:rPr>
+          <w:rFonts w:ascii="David" w:hAnsi="David" w:cs="David"/>
+          <w:sz w:val="24"/>
+          <w:szCs w:val="24"/>
+          <w:lang w:val="en-US"/>
+        </w:rPr>
+        <w:t xml:space="preserve"> Based</w:t>
+      </w:r>
+      <w:r>
+        <w:rPr>
+          <w:rFonts w:ascii="David" w:hAnsi="David" w:cs="David"/>
+          <w:sz w:val="24"/>
+          <w:szCs w:val="24"/>
+          <w:lang w:val="en-US"/>
+        </w:rPr>
+        <w:t xml:space="preserve"> Research partner</w:t>
+      </w:r>
+      <w:r>
+        <w:rPr>
+          <w:rFonts w:ascii="David" w:hAnsi="David" w:cs="David"/>
+          <w:sz w:val="24"/>
+          <w:szCs w:val="24"/>
+          <w:lang w:val="en-US"/>
+        </w:rPr>
+        <w:t xml:space="preserve"> r</w:t>
       </w:r>
       <w:r>
         <w:rPr>
@@ -1947,14 +1974,728 @@
           <w:lang w:val="en-US"/>
         </w:rPr>
       </w:pPr>
+      <w:r>
+        <w:rPr>
+          <w:rFonts w:ascii="David" w:hAnsi="David" w:cs="David"/>
+          <w:b/>
+          <w:bCs/>
+          <w:sz w:val="24"/>
+          <w:szCs w:val="24"/>
+          <w:lang w:val="en-US"/>
+        </w:rPr>
+        <w:t>4.</w:t>
+      </w:r>
+      <w:r>
+        <w:rPr>
+          <w:rFonts w:ascii="David" w:hAnsi="David" w:cs="David"/>
+          <w:b/>
+          <w:bCs/>
+          <w:sz w:val="24"/>
+          <w:szCs w:val="24"/>
+          <w:lang w:val="en-US"/>
+        </w:rPr>
+        <w:t xml:space="preserve"> </w:t>
+      </w:r>
+      <w:r>
+        <w:rPr>
+          <w:rFonts w:ascii="David" w:hAnsi="David" w:cs="David"/>
+          <w:b/>
+          <w:bCs/>
+          <w:sz w:val="24"/>
+          <w:szCs w:val="24"/>
+          <w:lang w:val="en-US"/>
+        </w:rPr>
+        <w:t>Academic Paper Search</w:t>
+      </w:r>
     </w:p>
     <w:p>
       <w:pPr>
         <w:spacing w:line="360" w:lineRule="auto"/>
         <w:rPr>
           <w:rFonts w:ascii="David" w:hAnsi="David" w:cs="David"/>
-          <w:b/>
-          <w:bCs/>
+          <w:sz w:val="24"/>
+          <w:szCs w:val="24"/>
+          <w:lang w:val="en-US"/>
+        </w:rPr>
+      </w:pPr>
+      <w:r>
+        <w:rPr>
+          <w:rFonts w:ascii="David" w:hAnsi="David" w:cs="David"/>
+          <w:sz w:val="24"/>
+          <w:szCs w:val="24"/>
+          <w:lang w:val="en-US"/>
+        </w:rPr>
+        <w:t xml:space="preserve">We wanted to implement </w:t>
+      </w:r>
+      <w:r>
+        <w:rPr>
+          <w:rFonts w:ascii="David" w:hAnsi="David" w:cs="David"/>
+          <w:sz w:val="24"/>
+          <w:szCs w:val="24"/>
+          <w:lang w:val="en-US"/>
+        </w:rPr>
+        <w:t>a search, similar to “Google Search”.</w:t>
+      </w:r>
+      <w:r>
+        <w:rPr>
+          <w:rFonts w:ascii="David" w:hAnsi="David" w:cs="David"/>
+          <w:sz w:val="24"/>
+          <w:szCs w:val="24"/>
+          <w:lang w:val="en-US"/>
+        </w:rPr>
+        <w:t xml:space="preserve"> The search takes into account both the matchness of the query (How often does “Big Data” appear), and the importance of the paper, resulting in the most relevant and important articles. We cleaned the query using techniques from class: stemming the query using Porter-Stemmer, and removing stopwords and such.</w:t>
+      </w:r>
+      <w:r>
+        <w:rPr>
+          <w:rFonts w:ascii="David" w:hAnsi="David" w:cs="David"/>
+          <w:sz w:val="24"/>
+          <w:szCs w:val="24"/>
+          <w:lang w:val="en-US"/>
+        </w:rPr>
+        <w:t xml:space="preserve"> For </w:t>
+      </w:r>
+      <w:r>
+        <w:rPr>
+          <w:rFonts w:ascii="David" w:hAnsi="David" w:cs="David"/>
+          <w:sz w:val="24"/>
+          <w:szCs w:val="24"/>
+          <w:lang w:val="en-US"/>
+        </w:rPr>
+        <w:t>example,</w:t>
+      </w:r>
+      <w:r>
+        <w:rPr>
+          <w:rFonts w:ascii="David" w:hAnsi="David" w:cs="David"/>
+          <w:sz w:val="24"/>
+          <w:szCs w:val="24"/>
+          <w:lang w:val="en-US"/>
+        </w:rPr>
+        <w:t xml:space="preserve"> when searching for “Big Data”:</w:t>
+      </w:r>
+    </w:p>
+    <w:tbl>
+      <w:tblPr>
+        <w:tblStyle w:val="a6"/>
+        <w:tblW w:w="0" w:type="auto"/>
+        <w:tblLook w:val="04A0" w:firstRow="1" w:lastRow="0" w:firstColumn="1" w:lastColumn="0" w:noHBand="0" w:noVBand="1"/>
+      </w:tblPr>
+      <w:tblGrid>
+        <w:gridCol w:w="9016"/>
+      </w:tblGrid>
+      <w:tr>
+        <w:tc>
+          <w:tcPr>
+            <w:tcW w:w="9016" w:type="dxa"/>
+          </w:tcPr>
+          <w:p>
+            <w:pPr>
+              <w:spacing w:line="360" w:lineRule="auto"/>
+              <w:rPr>
+                <w:rFonts w:ascii="David" w:hAnsi="David" w:cs="David"/>
+                <w:sz w:val="24"/>
+                <w:szCs w:val="24"/>
+                <w:lang w:val="en-US"/>
+              </w:rPr>
+            </w:pPr>
+            <w:r>
+              <w:rPr>
+                <w:rFonts w:ascii="David" w:hAnsi="David" w:cs="David"/>
+                <w:sz w:val="24"/>
+                <w:szCs w:val="24"/>
+                <w:lang w:val="en-US"/>
+              </w:rPr>
+              <w:t>Results for ' Big Data ':</w:t>
+            </w:r>
+          </w:p>
+          <w:p>
+            <w:pPr>
+              <w:spacing w:line="360" w:lineRule="auto"/>
+              <w:rPr>
+                <w:rFonts w:ascii="David" w:hAnsi="David" w:cs="David"/>
+                <w:sz w:val="24"/>
+                <w:szCs w:val="24"/>
+                <w:lang w:val="en-US"/>
+              </w:rPr>
+            </w:pPr>
+          </w:p>
+          <w:p>
+            <w:pPr>
+              <w:spacing w:line="360" w:lineRule="auto"/>
+              <w:rPr>
+                <w:rFonts w:ascii="David" w:hAnsi="David" w:cs="David"/>
+                <w:b/>
+                <w:bCs/>
+                <w:sz w:val="24"/>
+                <w:szCs w:val="24"/>
+                <w:lang w:val="en-US"/>
+              </w:rPr>
+            </w:pPr>
+            <w:r>
+              <w:rPr>
+                <w:rFonts w:ascii="David" w:hAnsi="David" w:cs="David"/>
+                <w:b/>
+                <w:bCs/>
+                <w:sz w:val="24"/>
+                <w:szCs w:val="24"/>
+                <w:lang w:val="en-US"/>
+              </w:rPr>
+              <w:lastRenderedPageBreak/>
+              <w:t>1. Privacy and Security of Big Data: Current Challenges and Future Research Perspectives (Match Score: 0.60987)(194582):</w:t>
+            </w:r>
+          </w:p>
+          <w:p>
+            <w:pPr>
+              <w:spacing w:line="360" w:lineRule="auto"/>
+              <w:rPr>
+                <w:rFonts w:ascii="David" w:hAnsi="David" w:cs="David"/>
+                <w:sz w:val="24"/>
+                <w:szCs w:val="24"/>
+                <w:lang w:val="en-US"/>
+              </w:rPr>
+            </w:pPr>
+            <w:r>
+              <w:rPr>
+                <w:rFonts w:ascii="David" w:hAnsi="David" w:cs="David"/>
+                <w:sz w:val="24"/>
+                <w:szCs w:val="24"/>
+                <w:lang w:val="en-US"/>
+              </w:rPr>
+              <w:tab/>
+            </w:r>
+            <w:r>
+              <w:rPr>
+                <w:rFonts w:ascii="David" w:hAnsi="David" w:cs="David"/>
+                <w:sz w:val="24"/>
+                <w:szCs w:val="24"/>
+                <w:lang w:val="en-US"/>
+              </w:rPr>
+              <w:tab/>
+              <w:t>Authors: Alfredo Cuzzocrea</w:t>
+            </w:r>
+          </w:p>
+          <w:p>
+            <w:pPr>
+              <w:spacing w:line="360" w:lineRule="auto"/>
+              <w:rPr>
+                <w:rFonts w:ascii="David" w:hAnsi="David" w:cs="David"/>
+                <w:sz w:val="24"/>
+                <w:szCs w:val="24"/>
+                <w:lang w:val="en-US"/>
+              </w:rPr>
+            </w:pPr>
+            <w:r>
+              <w:rPr>
+                <w:rFonts w:ascii="David" w:hAnsi="David" w:cs="David"/>
+                <w:sz w:val="24"/>
+                <w:szCs w:val="24"/>
+                <w:lang w:val="en-US"/>
+              </w:rPr>
+              <w:tab/>
+            </w:r>
+            <w:r>
+              <w:rPr>
+                <w:rFonts w:ascii="David" w:hAnsi="David" w:cs="David"/>
+                <w:sz w:val="24"/>
+                <w:szCs w:val="24"/>
+                <w:lang w:val="en-US"/>
+              </w:rPr>
+              <w:tab/>
+              <w:t>Abstract:</w:t>
+            </w:r>
+            <w:r>
+              <w:rPr>
+                <w:rFonts w:ascii="David" w:hAnsi="David" w:cs="David"/>
+                <w:sz w:val="24"/>
+                <w:szCs w:val="24"/>
+                <w:lang w:val="en-US"/>
+              </w:rPr>
+              <w:tab/>
+              <w:t>Privacy and security of Big Data is gaining momentum in the research community, also due to emerging technologies like Cloud Computing, analytics engi...</w:t>
+            </w:r>
+          </w:p>
+          <w:p>
+            <w:pPr>
+              <w:spacing w:line="360" w:lineRule="auto"/>
+              <w:rPr>
+                <w:rFonts w:ascii="David" w:hAnsi="David" w:cs="David"/>
+                <w:sz w:val="24"/>
+                <w:szCs w:val="24"/>
+                <w:lang w:val="en-US"/>
+              </w:rPr>
+            </w:pPr>
+            <w:r>
+              <w:rPr>
+                <w:rFonts w:ascii="David" w:hAnsi="David" w:cs="David"/>
+                <w:sz w:val="24"/>
+                <w:szCs w:val="24"/>
+                <w:lang w:val="en-US"/>
+              </w:rPr>
+              <w:tab/>
+            </w:r>
+            <w:r>
+              <w:rPr>
+                <w:rFonts w:ascii="David" w:hAnsi="David" w:cs="David"/>
+                <w:sz w:val="24"/>
+                <w:szCs w:val="24"/>
+                <w:lang w:val="en-US"/>
+              </w:rPr>
+              <w:tab/>
+              <w:t>Link:</w:t>
+            </w:r>
+            <w:r>
+              <w:rPr>
+                <w:rFonts w:ascii="David" w:hAnsi="David" w:cs="David"/>
+                <w:sz w:val="24"/>
+                <w:szCs w:val="24"/>
+                <w:lang w:val="en-US"/>
+              </w:rPr>
+              <w:tab/>
+              <w:t>https://semanticscholar.org/paper/b6b3bdfd3fc4036e68ecae7c9700a659255e724a</w:t>
+            </w:r>
+          </w:p>
+          <w:p>
+            <w:pPr>
+              <w:spacing w:line="360" w:lineRule="auto"/>
+              <w:rPr>
+                <w:rFonts w:ascii="David" w:hAnsi="David" w:cs="David"/>
+                <w:sz w:val="24"/>
+                <w:szCs w:val="24"/>
+                <w:lang w:val="en-US"/>
+              </w:rPr>
+            </w:pPr>
+          </w:p>
+          <w:p>
+            <w:pPr>
+              <w:spacing w:line="360" w:lineRule="auto"/>
+              <w:rPr>
+                <w:rFonts w:ascii="David" w:hAnsi="David" w:cs="David"/>
+                <w:b/>
+                <w:bCs/>
+                <w:sz w:val="24"/>
+                <w:szCs w:val="24"/>
+                <w:lang w:val="en-US"/>
+              </w:rPr>
+            </w:pPr>
+            <w:r>
+              <w:rPr>
+                <w:rFonts w:ascii="David" w:hAnsi="David" w:cs="David"/>
+                <w:b/>
+                <w:bCs/>
+                <w:sz w:val="24"/>
+                <w:szCs w:val="24"/>
+                <w:lang w:val="en-US"/>
+              </w:rPr>
+              <w:t>2. The National Institutes of Health's Big Data to Knowledge (BD2K) initiative: capitalizing on biomedical big data (Match Score: 0.60973)(958400):</w:t>
+            </w:r>
+          </w:p>
+          <w:p>
+            <w:pPr>
+              <w:spacing w:line="360" w:lineRule="auto"/>
+              <w:rPr>
+                <w:rFonts w:ascii="David" w:hAnsi="David" w:cs="David"/>
+                <w:sz w:val="24"/>
+                <w:szCs w:val="24"/>
+                <w:lang w:val="en-US"/>
+              </w:rPr>
+            </w:pPr>
+            <w:r>
+              <w:rPr>
+                <w:rFonts w:ascii="David" w:hAnsi="David" w:cs="David"/>
+                <w:sz w:val="24"/>
+                <w:szCs w:val="24"/>
+                <w:lang w:val="en-US"/>
+              </w:rPr>
+              <w:tab/>
+            </w:r>
+            <w:r>
+              <w:rPr>
+                <w:rFonts w:ascii="David" w:hAnsi="David" w:cs="David"/>
+                <w:sz w:val="24"/>
+                <w:szCs w:val="24"/>
+                <w:lang w:val="en-US"/>
+              </w:rPr>
+              <w:tab/>
+              <w:t>Authors: Ronald Margolis, Leslie Derr, Michelle Dunn, Michael F. Huerta, Jennie Larkin, Jerry Sheehan, Mark Guyer, Eric D. Green</w:t>
+            </w:r>
+          </w:p>
+          <w:p>
+            <w:pPr>
+              <w:spacing w:line="360" w:lineRule="auto"/>
+              <w:rPr>
+                <w:rFonts w:ascii="David" w:hAnsi="David" w:cs="David"/>
+                <w:sz w:val="24"/>
+                <w:szCs w:val="24"/>
+                <w:lang w:val="en-US"/>
+              </w:rPr>
+            </w:pPr>
+            <w:r>
+              <w:rPr>
+                <w:rFonts w:ascii="David" w:hAnsi="David" w:cs="David"/>
+                <w:sz w:val="24"/>
+                <w:szCs w:val="24"/>
+                <w:lang w:val="en-US"/>
+              </w:rPr>
+              <w:tab/>
+            </w:r>
+            <w:r>
+              <w:rPr>
+                <w:rFonts w:ascii="David" w:hAnsi="David" w:cs="David"/>
+                <w:sz w:val="24"/>
+                <w:szCs w:val="24"/>
+                <w:lang w:val="en-US"/>
+              </w:rPr>
+              <w:tab/>
+              <w:t>Abstract:</w:t>
+            </w:r>
+            <w:r>
+              <w:rPr>
+                <w:rFonts w:ascii="David" w:hAnsi="David" w:cs="David"/>
+                <w:sz w:val="24"/>
+                <w:szCs w:val="24"/>
+                <w:lang w:val="en-US"/>
+              </w:rPr>
+              <w:tab/>
+              <w:t>Biomedical research has and will continue to generate large amounts of data (termed 'big data') in many formats and at all levels. Consequently, there...</w:t>
+            </w:r>
+          </w:p>
+          <w:p>
+            <w:pPr>
+              <w:spacing w:line="360" w:lineRule="auto"/>
+              <w:rPr>
+                <w:rFonts w:ascii="David" w:hAnsi="David" w:cs="David"/>
+                <w:sz w:val="24"/>
+                <w:szCs w:val="24"/>
+                <w:lang w:val="en-US"/>
+              </w:rPr>
+            </w:pPr>
+            <w:r>
+              <w:rPr>
+                <w:rFonts w:ascii="David" w:hAnsi="David" w:cs="David"/>
+                <w:sz w:val="24"/>
+                <w:szCs w:val="24"/>
+                <w:lang w:val="en-US"/>
+              </w:rPr>
+              <w:tab/>
+            </w:r>
+            <w:r>
+              <w:rPr>
+                <w:rFonts w:ascii="David" w:hAnsi="David" w:cs="David"/>
+                <w:sz w:val="24"/>
+                <w:szCs w:val="24"/>
+                <w:lang w:val="en-US"/>
+              </w:rPr>
+              <w:tab/>
+              <w:t>Link:</w:t>
+            </w:r>
+            <w:r>
+              <w:rPr>
+                <w:rFonts w:ascii="David" w:hAnsi="David" w:cs="David"/>
+                <w:sz w:val="24"/>
+                <w:szCs w:val="24"/>
+                <w:lang w:val="en-US"/>
+              </w:rPr>
+              <w:tab/>
+              <w:t>https://semanticscholar.org/paper/0deea670bf0da44ef4c8376b7bd4a5832a0a61e0</w:t>
+            </w:r>
+          </w:p>
+          <w:p>
+            <w:pPr>
+              <w:spacing w:line="360" w:lineRule="auto"/>
+              <w:rPr>
+                <w:rFonts w:ascii="David" w:hAnsi="David" w:cs="David"/>
+                <w:sz w:val="24"/>
+                <w:szCs w:val="24"/>
+                <w:lang w:val="en-US"/>
+              </w:rPr>
+            </w:pPr>
+          </w:p>
+          <w:p>
+            <w:pPr>
+              <w:spacing w:line="360" w:lineRule="auto"/>
+              <w:rPr>
+                <w:rFonts w:ascii="David" w:hAnsi="David" w:cs="David"/>
+                <w:b/>
+                <w:bCs/>
+                <w:sz w:val="24"/>
+                <w:szCs w:val="24"/>
+                <w:lang w:val="en-US"/>
+              </w:rPr>
+            </w:pPr>
+            <w:r>
+              <w:rPr>
+                <w:rFonts w:ascii="David" w:hAnsi="David" w:cs="David"/>
+                <w:b/>
+                <w:bCs/>
+                <w:sz w:val="24"/>
+                <w:szCs w:val="24"/>
+                <w:lang w:val="en-US"/>
+              </w:rPr>
+              <w:t>3. Investigation into Big Data Impact on Digital Marketing (Match Score: 0.60421)(618050):</w:t>
+            </w:r>
+          </w:p>
+          <w:p>
+            <w:pPr>
+              <w:spacing w:line="360" w:lineRule="auto"/>
+              <w:rPr>
+                <w:rFonts w:ascii="David" w:hAnsi="David" w:cs="David"/>
+                <w:sz w:val="24"/>
+                <w:szCs w:val="24"/>
+                <w:lang w:val="en-US"/>
+              </w:rPr>
+            </w:pPr>
+            <w:r>
+              <w:rPr>
+                <w:rFonts w:ascii="David" w:hAnsi="David" w:cs="David"/>
+                <w:sz w:val="24"/>
+                <w:szCs w:val="24"/>
+                <w:lang w:val="en-US"/>
+              </w:rPr>
+              <w:tab/>
+            </w:r>
+            <w:r>
+              <w:rPr>
+                <w:rFonts w:ascii="David" w:hAnsi="David" w:cs="David"/>
+                <w:sz w:val="24"/>
+                <w:szCs w:val="24"/>
+                <w:lang w:val="en-US"/>
+              </w:rPr>
+              <w:tab/>
+              <w:t>Authors: K. Grishikashvili</w:t>
+            </w:r>
+          </w:p>
+          <w:p>
+            <w:pPr>
+              <w:spacing w:line="360" w:lineRule="auto"/>
+              <w:rPr>
+                <w:rFonts w:ascii="David" w:hAnsi="David" w:cs="David"/>
+                <w:sz w:val="24"/>
+                <w:szCs w:val="24"/>
+                <w:lang w:val="en-US"/>
+              </w:rPr>
+            </w:pPr>
+            <w:r>
+              <w:rPr>
+                <w:rFonts w:ascii="David" w:hAnsi="David" w:cs="David"/>
+                <w:sz w:val="24"/>
+                <w:szCs w:val="24"/>
+                <w:lang w:val="en-US"/>
+              </w:rPr>
+              <w:tab/>
+            </w:r>
+            <w:r>
+              <w:rPr>
+                <w:rFonts w:ascii="David" w:hAnsi="David" w:cs="David"/>
+                <w:sz w:val="24"/>
+                <w:szCs w:val="24"/>
+                <w:lang w:val="en-US"/>
+              </w:rPr>
+              <w:tab/>
+              <w:t>Abstract:</w:t>
+            </w:r>
+            <w:r>
+              <w:rPr>
+                <w:rFonts w:ascii="David" w:hAnsi="David" w:cs="David"/>
+                <w:sz w:val="24"/>
+                <w:szCs w:val="24"/>
+                <w:lang w:val="en-US"/>
+              </w:rPr>
+              <w:tab/>
+              <w:t>The increased accessibility of digitally sourced data and advance technology to analyse it drives many industries to digital change. Many global busin...</w:t>
+            </w:r>
+          </w:p>
+          <w:p>
+            <w:pPr>
+              <w:spacing w:line="360" w:lineRule="auto"/>
+              <w:rPr>
+                <w:rFonts w:ascii="David" w:hAnsi="David" w:cs="David"/>
+                <w:sz w:val="24"/>
+                <w:szCs w:val="24"/>
+                <w:lang w:val="en-US"/>
+              </w:rPr>
+            </w:pPr>
+            <w:r>
+              <w:rPr>
+                <w:rFonts w:ascii="David" w:hAnsi="David" w:cs="David"/>
+                <w:sz w:val="24"/>
+                <w:szCs w:val="24"/>
+                <w:lang w:val="en-US"/>
+              </w:rPr>
+              <w:tab/>
+            </w:r>
+            <w:r>
+              <w:rPr>
+                <w:rFonts w:ascii="David" w:hAnsi="David" w:cs="David"/>
+                <w:sz w:val="24"/>
+                <w:szCs w:val="24"/>
+                <w:lang w:val="en-US"/>
+              </w:rPr>
+              <w:tab/>
+              <w:t>Link:</w:t>
+            </w:r>
+            <w:r>
+              <w:rPr>
+                <w:rFonts w:ascii="David" w:hAnsi="David" w:cs="David"/>
+                <w:sz w:val="24"/>
+                <w:szCs w:val="24"/>
+                <w:lang w:val="en-US"/>
+              </w:rPr>
+              <w:tab/>
+              <w:t>https://semanticscholar.org/paper/ca1a13fd36904ea2d0f5a4644c599d15a49018c7</w:t>
+            </w:r>
+          </w:p>
+          <w:p>
+            <w:pPr>
+              <w:spacing w:line="360" w:lineRule="auto"/>
+              <w:rPr>
+                <w:rFonts w:ascii="David" w:hAnsi="David" w:cs="David"/>
+                <w:sz w:val="24"/>
+                <w:szCs w:val="24"/>
+                <w:lang w:val="en-US"/>
+              </w:rPr>
+            </w:pPr>
+          </w:p>
+          <w:p>
+            <w:pPr>
+              <w:spacing w:line="360" w:lineRule="auto"/>
+              <w:rPr>
+                <w:rFonts w:ascii="David" w:hAnsi="David" w:cs="David"/>
+                <w:b/>
+                <w:bCs/>
+                <w:sz w:val="24"/>
+                <w:szCs w:val="24"/>
+                <w:lang w:val="en-US"/>
+              </w:rPr>
+            </w:pPr>
+            <w:r>
+              <w:rPr>
+                <w:rFonts w:ascii="David" w:hAnsi="David" w:cs="David"/>
+                <w:b/>
+                <w:bCs/>
+                <w:sz w:val="24"/>
+                <w:szCs w:val="24"/>
+                <w:lang w:val="en-US"/>
+              </w:rPr>
+              <w:t>4. Techniques for Graph Analytics on Big Data (Match Score: 0.60354)(596121):</w:t>
+            </w:r>
+          </w:p>
+          <w:p>
+            <w:pPr>
+              <w:spacing w:line="360" w:lineRule="auto"/>
+              <w:rPr>
+                <w:rFonts w:ascii="David" w:hAnsi="David" w:cs="David"/>
+                <w:sz w:val="24"/>
+                <w:szCs w:val="24"/>
+                <w:lang w:val="en-US"/>
+              </w:rPr>
+            </w:pPr>
+            <w:r>
+              <w:rPr>
+                <w:rFonts w:ascii="David" w:hAnsi="David" w:cs="David"/>
+                <w:sz w:val="24"/>
+                <w:szCs w:val="24"/>
+                <w:lang w:val="en-US"/>
+              </w:rPr>
+              <w:tab/>
+            </w:r>
+            <w:r>
+              <w:rPr>
+                <w:rFonts w:ascii="David" w:hAnsi="David" w:cs="David"/>
+                <w:sz w:val="24"/>
+                <w:szCs w:val="24"/>
+                <w:lang w:val="en-US"/>
+              </w:rPr>
+              <w:tab/>
+              <w:t>Authors: M. Usman Nisar, Arash Fard, John A. Miller</w:t>
+            </w:r>
+          </w:p>
+          <w:p>
+            <w:pPr>
+              <w:spacing w:line="360" w:lineRule="auto"/>
+              <w:rPr>
+                <w:rFonts w:ascii="David" w:hAnsi="David" w:cs="David"/>
+                <w:sz w:val="24"/>
+                <w:szCs w:val="24"/>
+                <w:lang w:val="en-US"/>
+              </w:rPr>
+            </w:pPr>
+            <w:r>
+              <w:rPr>
+                <w:rFonts w:ascii="David" w:hAnsi="David" w:cs="David"/>
+                <w:sz w:val="24"/>
+                <w:szCs w:val="24"/>
+                <w:lang w:val="en-US"/>
+              </w:rPr>
+              <w:tab/>
+            </w:r>
+            <w:r>
+              <w:rPr>
+                <w:rFonts w:ascii="David" w:hAnsi="David" w:cs="David"/>
+                <w:sz w:val="24"/>
+                <w:szCs w:val="24"/>
+                <w:lang w:val="en-US"/>
+              </w:rPr>
+              <w:tab/>
+              <w:t>Abstract:</w:t>
+            </w:r>
+            <w:r>
+              <w:rPr>
+                <w:rFonts w:ascii="David" w:hAnsi="David" w:cs="David"/>
+                <w:sz w:val="24"/>
+                <w:szCs w:val="24"/>
+                <w:lang w:val="en-US"/>
+              </w:rPr>
+              <w:tab/>
+              <w:t>Graphs enjoy profound importance because of their versatility and expressivity. They can be effectively used to represent social networks, web search ...</w:t>
+            </w:r>
+          </w:p>
+          <w:p>
+            <w:pPr>
+              <w:spacing w:line="360" w:lineRule="auto"/>
+              <w:rPr>
+                <w:rFonts w:ascii="David" w:hAnsi="David" w:cs="David"/>
+                <w:sz w:val="24"/>
+                <w:szCs w:val="24"/>
+                <w:lang w:val="en-US"/>
+              </w:rPr>
+            </w:pPr>
+            <w:r>
+              <w:rPr>
+                <w:rFonts w:ascii="David" w:hAnsi="David" w:cs="David"/>
+                <w:sz w:val="24"/>
+                <w:szCs w:val="24"/>
+                <w:lang w:val="en-US"/>
+              </w:rPr>
+              <w:tab/>
+            </w:r>
+            <w:r>
+              <w:rPr>
+                <w:rFonts w:ascii="David" w:hAnsi="David" w:cs="David"/>
+                <w:sz w:val="24"/>
+                <w:szCs w:val="24"/>
+                <w:lang w:val="en-US"/>
+              </w:rPr>
+              <w:tab/>
+              <w:t>Link:</w:t>
+            </w:r>
+            <w:r>
+              <w:rPr>
+                <w:rFonts w:ascii="David" w:hAnsi="David" w:cs="David"/>
+                <w:sz w:val="24"/>
+                <w:szCs w:val="24"/>
+                <w:lang w:val="en-US"/>
+              </w:rPr>
+              <w:tab/>
+              <w:t>https://semanticscholar.org/paper/8b35736f536f13daf049b472fdf24fcd4e0207a3</w:t>
+            </w:r>
+          </w:p>
+        </w:tc>
+      </w:tr>
+    </w:tbl>
+    <w:p>
+      <w:pPr>
+        <w:spacing w:line="360" w:lineRule="auto"/>
+        <w:rPr>
+          <w:rFonts w:ascii="David" w:hAnsi="David" w:cs="David"/>
           <w:sz w:val="24"/>
           <w:szCs w:val="24"/>
           <w:lang w:val="en-US"/>
@@ -1965,70 +2706,503 @@
       <w:pPr>
         <w:spacing w:line="360" w:lineRule="auto"/>
         <w:rPr>
-          <w:rFonts w:ascii="David" w:hAnsi="David" w:cs="David"/>
-          <w:b/>
-          <w:bCs/>
-          <w:sz w:val="24"/>
-          <w:szCs w:val="24"/>
           <w:lang w:val="en-US"/>
         </w:rPr>
       </w:pPr>
-      <w:bookmarkStart w:id="0" w:name="_GoBack"/>
-      <w:r>
-        <w:rPr>
-          <w:rFonts w:ascii="David" w:hAnsi="David" w:cs="David"/>
-          <w:b/>
-          <w:bCs/>
-          <w:sz w:val="24"/>
-          <w:szCs w:val="24"/>
-          <w:lang w:val="en-US"/>
-        </w:rPr>
-        <w:t>4.</w:t>
-      </w:r>
-      <w:r>
-        <w:rPr>
-          <w:rFonts w:ascii="David" w:hAnsi="David" w:cs="David"/>
-          <w:b/>
-          <w:bCs/>
-          <w:sz w:val="24"/>
-          <w:szCs w:val="24"/>
-          <w:lang w:val="en-US"/>
-        </w:rPr>
-        <w:t xml:space="preserve"> </w:t>
-      </w:r>
-      <w:r>
-        <w:rPr>
-          <w:rFonts w:ascii="David" w:hAnsi="David" w:cs="David"/>
-          <w:b/>
-          <w:bCs/>
-          <w:sz w:val="24"/>
-          <w:szCs w:val="24"/>
-          <w:lang w:val="en-US"/>
-        </w:rPr>
-        <w:t>Academic Paper Search</w:t>
-      </w:r>
     </w:p>
-    <w:bookmarkEnd w:id="0"/>
     <w:p>
       <w:pPr>
         <w:spacing w:line="360" w:lineRule="auto"/>
         <w:rPr>
           <w:rFonts w:ascii="David" w:hAnsi="David" w:cs="David"/>
-          <w:sz w:val="24"/>
-          <w:szCs w:val="24"/>
-          <w:rtl/>
+          <w:b/>
+          <w:bCs/>
+          <w:sz w:val="24"/>
+          <w:szCs w:val="24"/>
           <w:lang w:val="en-US"/>
         </w:rPr>
       </w:pPr>
       <w:r>
         <w:rPr>
           <w:rFonts w:ascii="David" w:hAnsi="David" w:cs="David"/>
-          <w:sz w:val="24"/>
-          <w:szCs w:val="24"/>
-          <w:lang w:val="en-US"/>
-        </w:rPr>
-        <w:t xml:space="preserve">We wanted to implement </w:t>
-      </w:r>
+          <w:b/>
+          <w:bCs/>
+          <w:sz w:val="24"/>
+          <w:szCs w:val="24"/>
+          <w:lang w:val="en-US"/>
+        </w:rPr>
+        <w:t>5</w:t>
+      </w:r>
+      <w:r>
+        <w:rPr>
+          <w:rFonts w:ascii="David" w:hAnsi="David" w:cs="David"/>
+          <w:b/>
+          <w:bCs/>
+          <w:sz w:val="24"/>
+          <w:szCs w:val="24"/>
+          <w:lang w:val="en-US"/>
+        </w:rPr>
+        <w:t>.</w:t>
+      </w:r>
+      <w:r>
+        <w:rPr>
+          <w:rFonts w:ascii="David" w:hAnsi="David" w:cs="David"/>
+          <w:b/>
+          <w:bCs/>
+          <w:sz w:val="24"/>
+          <w:szCs w:val="24"/>
+          <w:lang w:val="en-US"/>
+        </w:rPr>
+        <w:t xml:space="preserve"> </w:t>
+      </w:r>
+      <w:r>
+        <w:rPr>
+          <w:rFonts w:ascii="David" w:hAnsi="David" w:cs="David"/>
+          <w:b/>
+          <w:bCs/>
+          <w:sz w:val="24"/>
+          <w:szCs w:val="24"/>
+          <w:lang w:val="en-US"/>
+        </w:rPr>
+        <w:t>Partner recommender system</w:t>
+      </w:r>
+    </w:p>
+    <w:p>
+      <w:pPr>
+        <w:spacing w:line="360" w:lineRule="auto"/>
+        <w:rPr>
+          <w:rFonts w:ascii="David" w:hAnsi="David" w:cs="David"/>
+          <w:sz w:val="24"/>
+          <w:szCs w:val="24"/>
+          <w:lang w:val="en-US"/>
+        </w:rPr>
+      </w:pPr>
+      <w:r>
+        <w:rPr>
+          <w:rFonts w:ascii="David" w:hAnsi="David" w:cs="David"/>
+          <w:sz w:val="24"/>
+          <w:szCs w:val="24"/>
+          <w:lang w:val="en-US"/>
+        </w:rPr>
+        <w:t xml:space="preserve">Finally, we implemented a content-based recommender system, that given a researcher, finds the top 10 closest researchers. For every major researcher in the database, we extracted the </w:t>
+      </w:r>
+      <w:r>
+        <w:rPr>
+          <w:rFonts w:ascii="David" w:hAnsi="David" w:cs="David"/>
+          <w:sz w:val="24"/>
+          <w:szCs w:val="24"/>
+          <w:lang w:val="en-US"/>
+        </w:rPr>
+        <w:lastRenderedPageBreak/>
+        <w:t xml:space="preserve">keywords using “nltk” from every abstract of every article he/she ever wrote. We defined closest by using the bag of words model and the cosine similarity. </w:t>
+      </w:r>
+    </w:p>
+    <w:tbl>
+      <w:tblPr>
+        <w:tblStyle w:val="a6"/>
+        <w:tblW w:w="0" w:type="auto"/>
+        <w:tblLook w:val="04A0" w:firstRow="1" w:lastRow="0" w:firstColumn="1" w:lastColumn="0" w:noHBand="0" w:noVBand="1"/>
+      </w:tblPr>
+      <w:tblGrid>
+        <w:gridCol w:w="9016"/>
+      </w:tblGrid>
+      <w:tr>
+        <w:tc>
+          <w:tcPr>
+            <w:tcW w:w="9016" w:type="dxa"/>
+          </w:tcPr>
+          <w:p>
+            <w:pPr>
+              <w:spacing w:line="360" w:lineRule="auto"/>
+              <w:rPr>
+                <w:rFonts w:ascii="David" w:hAnsi="David" w:cs="David"/>
+                <w:sz w:val="24"/>
+                <w:szCs w:val="24"/>
+                <w:lang w:val="en-US"/>
+              </w:rPr>
+            </w:pPr>
+            <w:r>
+              <w:rPr>
+                <w:rFonts w:ascii="David" w:hAnsi="David" w:cs="David"/>
+                <w:sz w:val="24"/>
+                <w:szCs w:val="24"/>
+                <w:lang w:val="en-US"/>
+              </w:rPr>
+              <w:t>When Querying “Danny Keren”, a Computer Vision and Image Processing professor at Haifa University, we got the following results:</w:t>
+            </w:r>
+          </w:p>
+          <w:p>
+            <w:pPr>
+              <w:spacing w:line="360" w:lineRule="auto"/>
+              <w:rPr>
+                <w:rFonts w:ascii="David" w:hAnsi="David" w:cs="David"/>
+                <w:sz w:val="24"/>
+                <w:szCs w:val="24"/>
+                <w:lang w:val="en-US"/>
+              </w:rPr>
+            </w:pPr>
+          </w:p>
+          <w:p>
+            <w:pPr>
+              <w:spacing w:line="360" w:lineRule="auto"/>
+              <w:rPr>
+                <w:rFonts w:ascii="David" w:hAnsi="David" w:cs="David"/>
+                <w:sz w:val="24"/>
+                <w:szCs w:val="24"/>
+                <w:lang w:val="en-US"/>
+              </w:rPr>
+            </w:pPr>
+            <w:r>
+              <w:rPr>
+                <w:rFonts w:ascii="David" w:hAnsi="David" w:cs="David"/>
+                <w:sz w:val="24"/>
+                <w:szCs w:val="24"/>
+                <w:lang w:val="en-US"/>
+              </w:rPr>
+              <w:t>1 :</w:t>
+            </w:r>
+            <w:r>
+              <w:rPr>
+                <w:rFonts w:ascii="David" w:hAnsi="David" w:cs="David"/>
+                <w:sz w:val="24"/>
+                <w:szCs w:val="24"/>
+                <w:lang w:val="en-US"/>
+              </w:rPr>
+              <w:tab/>
+              <w:t xml:space="preserve">  C. Richard Johnson </w:t>
+            </w:r>
+          </w:p>
+          <w:p>
+            <w:pPr>
+              <w:spacing w:line="360" w:lineRule="auto"/>
+              <w:rPr>
+                <w:rFonts w:ascii="David" w:hAnsi="David" w:cs="David"/>
+                <w:sz w:val="24"/>
+                <w:szCs w:val="24"/>
+                <w:lang w:val="en-US"/>
+              </w:rPr>
+            </w:pPr>
+            <w:r>
+              <w:rPr>
+                <w:rFonts w:ascii="David" w:hAnsi="David" w:cs="David"/>
+                <w:sz w:val="24"/>
+                <w:szCs w:val="24"/>
+                <w:lang w:val="en-US"/>
+              </w:rPr>
+              <w:t>2 :</w:t>
+            </w:r>
+            <w:r>
+              <w:rPr>
+                <w:rFonts w:ascii="David" w:hAnsi="David" w:cs="David"/>
+                <w:sz w:val="24"/>
+                <w:szCs w:val="24"/>
+                <w:lang w:val="en-US"/>
+              </w:rPr>
+              <w:tab/>
+              <w:t xml:space="preserve">  William A. Sethares </w:t>
+            </w:r>
+          </w:p>
+          <w:p>
+            <w:pPr>
+              <w:spacing w:line="360" w:lineRule="auto"/>
+              <w:rPr>
+                <w:rFonts w:ascii="David" w:hAnsi="David" w:cs="David"/>
+                <w:sz w:val="24"/>
+                <w:szCs w:val="24"/>
+                <w:lang w:val="en-US"/>
+              </w:rPr>
+            </w:pPr>
+            <w:r>
+              <w:rPr>
+                <w:rFonts w:ascii="David" w:hAnsi="David" w:cs="David"/>
+                <w:sz w:val="24"/>
+                <w:szCs w:val="24"/>
+                <w:lang w:val="en-US"/>
+              </w:rPr>
+              <w:t>3 :</w:t>
+            </w:r>
+            <w:r>
+              <w:rPr>
+                <w:rFonts w:ascii="David" w:hAnsi="David" w:cs="David"/>
+                <w:sz w:val="24"/>
+                <w:szCs w:val="24"/>
+                <w:lang w:val="en-US"/>
+              </w:rPr>
+              <w:tab/>
+              <w:t xml:space="preserve">  Andrew G. Klein </w:t>
+            </w:r>
+          </w:p>
+          <w:p>
+            <w:pPr>
+              <w:spacing w:line="360" w:lineRule="auto"/>
+              <w:rPr>
+                <w:rFonts w:ascii="David" w:hAnsi="David" w:cs="David"/>
+                <w:sz w:val="24"/>
+                <w:szCs w:val="24"/>
+                <w:lang w:val="en-US"/>
+              </w:rPr>
+            </w:pPr>
+            <w:r>
+              <w:rPr>
+                <w:rFonts w:ascii="David" w:hAnsi="David" w:cs="David"/>
+                <w:sz w:val="24"/>
+                <w:szCs w:val="24"/>
+                <w:lang w:val="en-US"/>
+              </w:rPr>
+              <w:t>4 :</w:t>
+            </w:r>
+            <w:r>
+              <w:rPr>
+                <w:rFonts w:ascii="David" w:hAnsi="David" w:cs="David"/>
+                <w:sz w:val="24"/>
+                <w:szCs w:val="24"/>
+                <w:lang w:val="en-US"/>
+              </w:rPr>
+              <w:tab/>
+              <w:t xml:space="preserve">  Patrice Abry </w:t>
+            </w:r>
+          </w:p>
+          <w:p>
+            <w:pPr>
+              <w:spacing w:line="360" w:lineRule="auto"/>
+              <w:rPr>
+                <w:rFonts w:ascii="David" w:hAnsi="David" w:cs="David"/>
+                <w:sz w:val="24"/>
+                <w:szCs w:val="24"/>
+                <w:lang w:val="en-US"/>
+              </w:rPr>
+            </w:pPr>
+            <w:r>
+              <w:rPr>
+                <w:rFonts w:ascii="David" w:hAnsi="David" w:cs="David"/>
+                <w:sz w:val="24"/>
+                <w:szCs w:val="24"/>
+                <w:lang w:val="en-US"/>
+              </w:rPr>
+              <w:t>5 :</w:t>
+            </w:r>
+            <w:r>
+              <w:rPr>
+                <w:rFonts w:ascii="David" w:hAnsi="David" w:cs="David"/>
+                <w:sz w:val="24"/>
+                <w:szCs w:val="24"/>
+                <w:lang w:val="en-US"/>
+              </w:rPr>
+              <w:tab/>
+              <w:t xml:space="preserve">  Ming-Hung Lin </w:t>
+            </w:r>
+          </w:p>
+          <w:p>
+            <w:pPr>
+              <w:spacing w:line="360" w:lineRule="auto"/>
+              <w:rPr>
+                <w:rFonts w:ascii="David" w:hAnsi="David" w:cs="David"/>
+                <w:sz w:val="24"/>
+                <w:szCs w:val="24"/>
+                <w:lang w:val="en-US"/>
+              </w:rPr>
+            </w:pPr>
+            <w:r>
+              <w:rPr>
+                <w:rFonts w:ascii="David" w:hAnsi="David" w:cs="David"/>
+                <w:sz w:val="24"/>
+                <w:szCs w:val="24"/>
+                <w:lang w:val="en-US"/>
+              </w:rPr>
+              <w:t>6 :</w:t>
+            </w:r>
+            <w:r>
+              <w:rPr>
+                <w:rFonts w:ascii="David" w:hAnsi="David" w:cs="David"/>
+                <w:sz w:val="24"/>
+                <w:szCs w:val="24"/>
+                <w:lang w:val="en-US"/>
+              </w:rPr>
+              <w:tab/>
+              <w:t xml:space="preserve">  Sz-Yu Chiou </w:t>
+            </w:r>
+          </w:p>
+          <w:p>
+            <w:pPr>
+              <w:spacing w:line="360" w:lineRule="auto"/>
+              <w:rPr>
+                <w:rFonts w:ascii="David" w:hAnsi="David" w:cs="David"/>
+                <w:sz w:val="24"/>
+                <w:szCs w:val="24"/>
+                <w:lang w:val="en-US"/>
+              </w:rPr>
+            </w:pPr>
+            <w:r>
+              <w:rPr>
+                <w:rFonts w:ascii="David" w:hAnsi="David" w:cs="David"/>
+                <w:sz w:val="24"/>
+                <w:szCs w:val="24"/>
+                <w:lang w:val="en-US"/>
+              </w:rPr>
+              <w:t>7 :</w:t>
+            </w:r>
+            <w:r>
+              <w:rPr>
+                <w:rFonts w:ascii="David" w:hAnsi="David" w:cs="David"/>
+                <w:sz w:val="24"/>
+                <w:szCs w:val="24"/>
+                <w:lang w:val="en-US"/>
+              </w:rPr>
+              <w:tab/>
+              <w:t xml:space="preserve">  Yi-You Hou </w:t>
+            </w:r>
+          </w:p>
+          <w:p>
+            <w:pPr>
+              <w:spacing w:line="360" w:lineRule="auto"/>
+              <w:rPr>
+                <w:rFonts w:ascii="David" w:hAnsi="David" w:cs="David"/>
+                <w:sz w:val="24"/>
+                <w:szCs w:val="24"/>
+                <w:lang w:val="en-US"/>
+              </w:rPr>
+            </w:pPr>
+            <w:r>
+              <w:rPr>
+                <w:rFonts w:ascii="David" w:hAnsi="David" w:cs="David"/>
+                <w:sz w:val="24"/>
+                <w:szCs w:val="24"/>
+                <w:lang w:val="en-US"/>
+              </w:rPr>
+              <w:t>8 :</w:t>
+            </w:r>
+            <w:r>
+              <w:rPr>
+                <w:rFonts w:ascii="David" w:hAnsi="David" w:cs="David"/>
+                <w:sz w:val="24"/>
+                <w:szCs w:val="24"/>
+                <w:lang w:val="en-US"/>
+              </w:rPr>
+              <w:tab/>
+              <w:t xml:space="preserve">  A. P. McHale </w:t>
+            </w:r>
+          </w:p>
+          <w:p>
+            <w:pPr>
+              <w:spacing w:line="360" w:lineRule="auto"/>
+              <w:rPr>
+                <w:rFonts w:ascii="David" w:hAnsi="David" w:cs="David"/>
+                <w:sz w:val="24"/>
+                <w:szCs w:val="24"/>
+                <w:lang w:val="en-US"/>
+              </w:rPr>
+            </w:pPr>
+            <w:r>
+              <w:rPr>
+                <w:rFonts w:ascii="David" w:hAnsi="David" w:cs="David"/>
+                <w:sz w:val="24"/>
+                <w:szCs w:val="24"/>
+                <w:lang w:val="en-US"/>
+              </w:rPr>
+              <w:t>9 :</w:t>
+            </w:r>
+            <w:r>
+              <w:rPr>
+                <w:rFonts w:ascii="David" w:hAnsi="David" w:cs="David"/>
+                <w:sz w:val="24"/>
+                <w:szCs w:val="24"/>
+                <w:lang w:val="en-US"/>
+              </w:rPr>
+              <w:tab/>
+              <w:t xml:space="preserve">  Danny Crookes </w:t>
+            </w:r>
+          </w:p>
+          <w:p>
+            <w:pPr>
+              <w:spacing w:line="360" w:lineRule="auto"/>
+              <w:rPr>
+                <w:rFonts w:ascii="David" w:hAnsi="David" w:cs="David"/>
+                <w:sz w:val="24"/>
+                <w:szCs w:val="24"/>
+                <w:lang w:val="en-US"/>
+              </w:rPr>
+            </w:pPr>
+            <w:r>
+              <w:rPr>
+                <w:rFonts w:ascii="David" w:hAnsi="David" w:cs="David"/>
+                <w:sz w:val="24"/>
+                <w:szCs w:val="24"/>
+                <w:lang w:val="en-US"/>
+              </w:rPr>
+              <w:t>10 :</w:t>
+            </w:r>
+            <w:r>
+              <w:rPr>
+                <w:rFonts w:ascii="David" w:hAnsi="David" w:cs="David"/>
+                <w:sz w:val="24"/>
+                <w:szCs w:val="24"/>
+                <w:lang w:val="en-US"/>
+              </w:rPr>
+              <w:tab/>
+              <w:t xml:space="preserve">  N. Beney</w:t>
+            </w:r>
+          </w:p>
+        </w:tc>
+      </w:tr>
+    </w:tbl>
+    <w:p>
+      <w:pPr>
+        <w:spacing w:line="360" w:lineRule="auto"/>
+        <w:rPr>
+          <w:rFonts w:ascii="David" w:hAnsi="David" w:cs="David"/>
+          <w:sz w:val="24"/>
+          <w:szCs w:val="24"/>
+          <w:lang w:val="en-US"/>
+        </w:rPr>
+      </w:pPr>
+    </w:p>
+    <w:p>
+      <w:pPr>
+        <w:spacing w:after="0" w:line="360" w:lineRule="auto"/>
+        <w:rPr>
+          <w:rFonts w:ascii="David" w:hAnsi="David" w:cs="David"/>
+          <w:sz w:val="24"/>
+          <w:szCs w:val="24"/>
+        </w:rPr>
+      </w:pPr>
+      <w:r>
+        <w:rPr>
+          <w:rFonts w:ascii="David" w:hAnsi="David" w:cs="David"/>
+          <w:sz w:val="24"/>
+          <w:szCs w:val="24"/>
+          <w:lang w:val="en-US"/>
+        </w:rPr>
+        <w:t>Note that this list isn’t</w:t>
+      </w:r>
+      <w:r>
+        <w:rPr>
+          <w:rFonts w:ascii="David" w:hAnsi="David" w:cs="David"/>
+          <w:sz w:val="24"/>
+          <w:szCs w:val="24"/>
+          <w:lang w:val="en-US"/>
+        </w:rPr>
+        <w:t xml:space="preserve"> perfect at all, however it does match some of Prof. Keren’s fields. For instance, #1 </w:t>
+      </w:r>
+      <w:r>
+        <w:rPr>
+          <w:rFonts w:ascii="David" w:hAnsi="David" w:cs="David"/>
+          <w:sz w:val="24"/>
+          <w:szCs w:val="24"/>
+          <w:lang w:val="en-US"/>
+        </w:rPr>
+        <w:t>C. Richard J</w:t>
+      </w:r>
+      <w:r>
+        <w:rPr>
+          <w:rFonts w:ascii="David" w:hAnsi="David" w:cs="David"/>
+          <w:sz w:val="24"/>
+          <w:szCs w:val="24"/>
+          <w:lang w:val="en-US"/>
+        </w:rPr>
+        <w:t xml:space="preserve">ohnson, released an influential paper called “Image Processing for artist identification”. </w:t>
+      </w:r>
+      <w:bookmarkStart w:id="0" w:name="_GoBack"/>
+      <w:bookmarkEnd w:id="0"/>
     </w:p>
     <w:p>
       <w:pPr>

</xml_diff>